<commit_message>
Added course content draft.
</commit_message>
<xml_diff>
--- a/docs/Course_Name.docx
+++ b/docs/Course_Name.docx
@@ -21,7 +21,7 @@
         <w:pStyle w:val="Date"/>
       </w:pPr>
       <w:r>
-        <w:t xml:space="preserve">November,</w:t>
+        <w:t xml:space="preserve">May,</w:t>
       </w:r>
       <w:r>
         <w:t xml:space="preserve"> </w:t>
@@ -417,7 +417,7 @@
         <w:rPr>
           <w:rStyle w:val="VerbatimChar"/>
         </w:rPr>
-        <w:t xml:space="preserve">##  date     2023-11-21                  </w:t>
+        <w:t xml:space="preserve">##  date     2023-05-24                  </w:t>
       </w:r>
       <w:r>
         <w:br/>
@@ -890,7 +890,7 @@
     </w:p>
     <w:bookmarkEnd w:id="25"/>
     <w:bookmarkEnd w:id="26"/>
-    <w:bookmarkStart w:id="61" w:name="a-new-chapter"/>
+    <w:bookmarkStart w:id="63" w:name="a-new-chapter"/>
     <w:p>
       <w:pPr>
         <w:pStyle w:val="Heading1"/>
@@ -1852,7 +1852,7 @@
       </w:pPr>
     </w:p>
     <w:bookmarkEnd w:id="40"/>
-    <w:bookmarkStart w:id="47" w:name="video-examples"/>
+    <w:bookmarkStart w:id="45" w:name="video-examples"/>
     <w:p>
       <w:pPr>
         <w:pStyle w:val="Heading2"/>
@@ -2008,7 +2008,58 @@
       </w:r>
     </w:p>
     <w:bookmarkEnd w:id="44"/>
-    <w:bookmarkStart w:id="45" w:name="using-knitr-1"/>
+    <w:bookmarkEnd w:id="45"/>
+    <w:bookmarkStart w:id="49" w:name="file-examples"/>
+    <w:p>
+      <w:pPr>
+        <w:pStyle w:val="Heading2"/>
+      </w:pPr>
+      <w:r>
+        <w:rPr>
+          <w:rStyle w:val="SectionNumber"/>
+        </w:rPr>
+        <w:t xml:space="preserve">2.7</w:t>
+      </w:r>
+      <w:r>
+        <w:tab/>
+      </w:r>
+      <w:r>
+        <w:t xml:space="preserve">File examples</w:t>
+      </w:r>
+    </w:p>
+    <w:p>
+      <w:pPr>
+        <w:pStyle w:val="FirstParagraph"/>
+      </w:pPr>
+      <w:r>
+        <w:t xml:space="preserve">You can again use simple markdown syntax to just include a link to a file like so:</w:t>
+      </w:r>
+    </w:p>
+    <w:p>
+      <w:pPr>
+        <w:pStyle w:val="BodyText"/>
+      </w:pPr>
+      <w:hyperlink r:id="rId46">
+        <w:r>
+          <w:rPr>
+            <w:rStyle w:val="Hyperlink"/>
+          </w:rPr>
+          <w:t xml:space="preserve">A file</w:t>
+        </w:r>
+      </w:hyperlink>
+      <w:r>
+        <w:t xml:space="preserve">.</w:t>
+      </w:r>
+    </w:p>
+    <w:p>
+      <w:pPr>
+        <w:pStyle w:val="BodyText"/>
+      </w:pPr>
+      <w:r>
+        <w:t xml:space="preserve">Alternatively you can embed files like PDFs.</w:t>
+      </w:r>
+    </w:p>
+    <w:bookmarkStart w:id="47" w:name="using-knitr-1"/>
     <w:p>
       <w:pPr>
         <w:pStyle w:val="Heading3"/>
@@ -2017,7 +2068,7 @@
         <w:rPr>
           <w:rStyle w:val="SectionNumber"/>
         </w:rPr>
-        <w:t xml:space="preserve">2.6.3</w:t>
+        <w:t xml:space="preserve">2.7.1</w:t>
       </w:r>
       <w:r>
         <w:tab/>
@@ -2035,8 +2086,8 @@
         <w:t xml:space="preserve">knitr</w:t>
       </w:r>
     </w:p>
-    <w:bookmarkEnd w:id="45"/>
-    <w:bookmarkStart w:id="46" w:name="using-html-1"/>
+    <w:bookmarkEnd w:id="47"/>
+    <w:bookmarkStart w:id="48" w:name="using-html-1"/>
     <w:p>
       <w:pPr>
         <w:pStyle w:val="Heading3"/>
@@ -2045,7 +2096,7 @@
         <w:rPr>
           <w:rStyle w:val="SectionNumber"/>
         </w:rPr>
-        <w:t xml:space="preserve">2.6.4</w:t>
+        <w:t xml:space="preserve">2.7.2</w:t>
       </w:r>
       <w:r>
         <w:tab/>
@@ -2054,9 +2105,9 @@
         <w:t xml:space="preserve">Using HTML</w:t>
       </w:r>
     </w:p>
-    <w:bookmarkEnd w:id="46"/>
-    <w:bookmarkEnd w:id="47"/>
-    <w:bookmarkStart w:id="51" w:name="website-examples"/>
+    <w:bookmarkEnd w:id="48"/>
+    <w:bookmarkEnd w:id="49"/>
+    <w:bookmarkStart w:id="53" w:name="website-examples"/>
     <w:p>
       <w:pPr>
         <w:pStyle w:val="Heading2"/>
@@ -2065,7 +2116,7 @@
         <w:rPr>
           <w:rStyle w:val="SectionNumber"/>
         </w:rPr>
-        <w:t xml:space="preserve">2.7</w:t>
+        <w:t xml:space="preserve">2.8</w:t>
       </w:r>
       <w:r>
         <w:tab/>
@@ -2086,7 +2137,7 @@
       <w:pPr>
         <w:pStyle w:val="BodyText"/>
       </w:pPr>
-      <w:hyperlink r:id="rId48">
+      <w:hyperlink r:id="rId50">
         <w:r>
           <w:rPr>
             <w:rStyle w:val="Hyperlink"/>
@@ -2107,7 +2158,7 @@
       <w:pPr>
         <w:pStyle w:val="BodyText"/>
       </w:pPr>
-      <w:hyperlink r:id="rId48">
+      <w:hyperlink r:id="rId50">
         <w:r>
           <w:rPr>
             <w:rStyle w:val="Hyperlink"/>
@@ -2124,7 +2175,7 @@
         <w:t xml:space="preserve">Or, you can embed some websites.</w:t>
       </w:r>
     </w:p>
-    <w:bookmarkStart w:id="49" w:name="using-knitr-2"/>
+    <w:bookmarkStart w:id="51" w:name="using-knitr-2"/>
     <w:p>
       <w:pPr>
         <w:pStyle w:val="Heading3"/>
@@ -2133,7 +2184,7 @@
         <w:rPr>
           <w:rStyle w:val="SectionNumber"/>
         </w:rPr>
-        <w:t xml:space="preserve">2.7.1</w:t>
+        <w:t xml:space="preserve">2.8.1</w:t>
       </w:r>
       <w:r>
         <w:tab/>
@@ -2159,8 +2210,8 @@
         <w:t xml:space="preserve">This works:</w:t>
       </w:r>
     </w:p>
-    <w:bookmarkEnd w:id="49"/>
-    <w:bookmarkStart w:id="50" w:name="using-html-2"/>
+    <w:bookmarkEnd w:id="51"/>
+    <w:bookmarkStart w:id="52" w:name="using-html-2"/>
     <w:p>
       <w:pPr>
         <w:pStyle w:val="Heading3"/>
@@ -2169,7 +2220,7 @@
         <w:rPr>
           <w:rStyle w:val="SectionNumber"/>
         </w:rPr>
-        <w:t xml:space="preserve">2.7.2</w:t>
+        <w:t xml:space="preserve">2.8.2</w:t>
       </w:r>
       <w:r>
         <w:tab/>
@@ -2197,9 +2248,9 @@
         <w:t xml:space="preserve">&lt;a href="https://www.linkedin.com" target="_blank"&gt;LinkedIn&lt;/a&gt;</w:t>
       </w:r>
     </w:p>
-    <w:bookmarkEnd w:id="50"/>
-    <w:bookmarkEnd w:id="51"/>
-    <w:bookmarkStart w:id="52" w:name="citation-examples"/>
+    <w:bookmarkEnd w:id="52"/>
+    <w:bookmarkEnd w:id="53"/>
+    <w:bookmarkStart w:id="54" w:name="citation-examples"/>
     <w:p>
       <w:pPr>
         <w:pStyle w:val="Heading2"/>
@@ -2208,7 +2259,7 @@
         <w:rPr>
           <w:rStyle w:val="SectionNumber"/>
         </w:rPr>
-        <w:t xml:space="preserve">2.8</w:t>
+        <w:t xml:space="preserve">2.9</w:t>
       </w:r>
       <w:r>
         <w:tab/>
@@ -2341,8 +2392,8 @@
         <w:t xml:space="preserve">.</w:t>
       </w:r>
     </w:p>
-    <w:bookmarkEnd w:id="52"/>
-    <w:bookmarkStart w:id="57" w:name="stylized-boxes"/>
+    <w:bookmarkEnd w:id="54"/>
+    <w:bookmarkStart w:id="59" w:name="stylized-boxes"/>
     <w:p>
       <w:pPr>
         <w:pStyle w:val="Heading2"/>
@@ -2351,7 +2402,7 @@
         <w:rPr>
           <w:rStyle w:val="SectionNumber"/>
         </w:rPr>
-        <w:t xml:space="preserve">2.9</w:t>
+        <w:t xml:space="preserve">2.10</w:t>
       </w:r>
       <w:r>
         <w:tab/>
@@ -2376,7 +2427,7 @@
         <w:t xml:space="preserve">You can use these boxes in your course with either of two options: using HTML code or Pandoc syntax.</w:t>
       </w:r>
     </w:p>
-    <w:bookmarkStart w:id="55" w:name="using-rmarkdown-container-syntax"/>
+    <w:bookmarkStart w:id="57" w:name="using-rmarkdown-container-syntax"/>
     <w:p>
       <w:pPr>
         <w:pStyle w:val="Heading3"/>
@@ -2385,7 +2436,7 @@
         <w:rPr>
           <w:rStyle w:val="SectionNumber"/>
         </w:rPr>
-        <w:t xml:space="preserve">2.9.1</w:t>
+        <w:t xml:space="preserve">2.10.1</w:t>
       </w:r>
       <w:r>
         <w:tab/>
@@ -2434,7 +2485,7 @@
       <w:r>
         <w:t xml:space="preserve"> </w:t>
       </w:r>
-      <w:hyperlink r:id="rId53">
+      <w:hyperlink r:id="rId55">
         <w:r>
           <w:rPr>
             <w:rStyle w:val="Hyperlink"/>
@@ -2557,7 +2608,7 @@
       <w:r>
         <w:t xml:space="preserve">(</w:t>
       </w:r>
-      <w:hyperlink r:id="rId54">
+      <w:hyperlink r:id="rId56">
         <w:r>
           <w:rPr>
             <w:rStyle w:val="Hyperlink"/>
@@ -2569,8 +2620,8 @@
         <w:t xml:space="preserve">)</w:t>
       </w:r>
     </w:p>
-    <w:bookmarkEnd w:id="55"/>
-    <w:bookmarkStart w:id="56" w:name="using-html-3"/>
+    <w:bookmarkEnd w:id="57"/>
+    <w:bookmarkStart w:id="58" w:name="using-html-3"/>
     <w:p>
       <w:pPr>
         <w:pStyle w:val="Heading3"/>
@@ -2579,7 +2630,7 @@
         <w:rPr>
           <w:rStyle w:val="SectionNumber"/>
         </w:rPr>
-        <w:t xml:space="preserve">2.9.2</w:t>
+        <w:t xml:space="preserve">2.10.2</w:t>
       </w:r>
       <w:r>
         <w:tab/>
@@ -2765,40 +2816,44 @@
         <w:t xml:space="preserve">reflection text</w:t>
       </w:r>
     </w:p>
+    <w:bookmarkEnd w:id="58"/>
+    <w:bookmarkEnd w:id="59"/>
+    <w:bookmarkStart w:id="60" w:name="dropdown-summaries"/>
+    <w:p>
+      <w:pPr>
+        <w:pStyle w:val="Heading2"/>
+      </w:pPr>
+      <w:r>
+        <w:rPr>
+          <w:rStyle w:val="SectionNumber"/>
+        </w:rPr>
+        <w:t xml:space="preserve">2.11</w:t>
+      </w:r>
+      <w:r>
+        <w:tab/>
+      </w:r>
+      <w:r>
+        <w:t xml:space="preserve">Dropdown summaries</w:t>
+      </w:r>
+    </w:p>
+    <w:p>
+      <w:pPr>
+        <w:pStyle w:val="FirstParagraph"/>
+      </w:pPr>
+      <w:r>
+        <w:t xml:space="preserve">You can hide additional information in a dropdown menu</w:t>
+      </w:r>
+    </w:p>
     <w:p>
       <w:pPr>
         <w:pStyle w:val="BodyText"/>
       </w:pPr>
       <w:r>
-        <w:t xml:space="preserve">Here is a</w:t>
-      </w:r>
-      <w:r>
-        <w:t xml:space="preserve"> </w:t>
-      </w:r>
-      <w:r>
-        <w:rPr>
-          <w:rStyle w:val="VerbatimChar"/>
-        </w:rPr>
-        <w:t xml:space="preserve">&lt;div class = "wip"&gt;</w:t>
-      </w:r>
-      <w:r>
-        <w:t xml:space="preserve"> </w:t>
-      </w:r>
-      <w:r>
-        <w:t xml:space="preserve">box:</w:t>
-      </w:r>
-    </w:p>
-    <w:p>
-      <w:pPr>
-        <w:pStyle w:val="BodyText"/>
-      </w:pPr>
-      <w:r>
-        <w:t xml:space="preserve">Work in Progress text</w:t>
-      </w:r>
-    </w:p>
-    <w:bookmarkEnd w:id="56"/>
-    <w:bookmarkEnd w:id="57"/>
-    <w:bookmarkStart w:id="58" w:name="dropdown-summaries"/>
+        <w:t xml:space="preserve">Here’s more words that are hidden.</w:t>
+      </w:r>
+    </w:p>
+    <w:bookmarkEnd w:id="60"/>
+    <w:bookmarkStart w:id="62" w:name="print-out-session-info"/>
     <w:p>
       <w:pPr>
         <w:pStyle w:val="Heading2"/>
@@ -2807,13 +2862,13 @@
         <w:rPr>
           <w:rStyle w:val="SectionNumber"/>
         </w:rPr>
-        <w:t xml:space="preserve">2.10</w:t>
+        <w:t xml:space="preserve">2.12</w:t>
       </w:r>
       <w:r>
         <w:tab/>
       </w:r>
       <w:r>
-        <w:t xml:space="preserve">Dropdown summaries</w:t>
+        <w:t xml:space="preserve">Print out session info</w:t>
       </w:r>
     </w:p>
     <w:p>
@@ -2821,47 +2876,12 @@
         <w:pStyle w:val="FirstParagraph"/>
       </w:pPr>
       <w:r>
-        <w:t xml:space="preserve">You can hide additional information in a dropdown menu</w:t>
-      </w:r>
-    </w:p>
-    <w:p>
-      <w:pPr>
-        <w:pStyle w:val="BodyText"/>
-      </w:pPr>
-      <w:r>
-        <w:t xml:space="preserve">Here’s more words that are hidden.</w:t>
-      </w:r>
-    </w:p>
-    <w:bookmarkEnd w:id="58"/>
-    <w:bookmarkStart w:id="60" w:name="print-out-session-info"/>
-    <w:p>
-      <w:pPr>
-        <w:pStyle w:val="Heading2"/>
-      </w:pPr>
-      <w:r>
-        <w:rPr>
-          <w:rStyle w:val="SectionNumber"/>
-        </w:rPr>
-        <w:t xml:space="preserve">2.11</w:t>
-      </w:r>
-      <w:r>
-        <w:tab/>
-      </w:r>
-      <w:r>
-        <w:t xml:space="preserve">Print out session info</w:t>
-      </w:r>
-    </w:p>
-    <w:p>
-      <w:pPr>
-        <w:pStyle w:val="FirstParagraph"/>
-      </w:pPr>
-      <w:r>
         <w:t xml:space="preserve">You should print out session info when you have code for</w:t>
       </w:r>
       <w:r>
         <w:t xml:space="preserve"> </w:t>
       </w:r>
-      <w:hyperlink r:id="rId59">
+      <w:hyperlink r:id="rId61">
         <w:r>
           <w:rPr>
             <w:rStyle w:val="Hyperlink"/>
@@ -3000,7 +3020,7 @@
         <w:rPr>
           <w:rStyle w:val="VerbatimChar"/>
         </w:rPr>
-        <w:t xml:space="preserve">##  date     2023-11-21                  </w:t>
+        <w:t xml:space="preserve">##  date     2023-05-24                  </w:t>
       </w:r>
       <w:r>
         <w:br/>
@@ -3498,9 +3518,9 @@
         <w:t xml:space="preserve">## [2] /usr/local/lib/R/library</w:t>
       </w:r>
     </w:p>
-    <w:bookmarkEnd w:id="60"/>
-    <w:bookmarkEnd w:id="61"/>
-    <w:bookmarkStart w:id="69" w:name="about-the-authors"/>
+    <w:bookmarkEnd w:id="62"/>
+    <w:bookmarkEnd w:id="63"/>
+    <w:bookmarkStart w:id="71" w:name="about-the-authors"/>
     <w:p>
       <w:pPr>
         <w:pStyle w:val="Heading1"/>
@@ -3519,7 +3539,7 @@
       <w:r>
         <w:t xml:space="preserve"> </w:t>
       </w:r>
-      <w:hyperlink r:id="rId62">
+      <w:hyperlink r:id="rId64">
         <w:r>
           <w:rPr>
             <w:rStyle w:val="Hyperlink"/>
@@ -3630,7 +3650,7 @@
               <w:pStyle w:val="Compact"/>
               <w:jc w:val="left"/>
             </w:pPr>
-            <w:hyperlink r:id="rId63">
+            <w:hyperlink r:id="rId65">
               <w:r>
                 <w:rPr>
                   <w:rStyle w:val="Hyperlink"/>
@@ -3988,7 +4008,7 @@
               <w:pStyle w:val="Compact"/>
               <w:jc w:val="left"/>
             </w:pPr>
-            <w:hyperlink r:id="rId64">
+            <w:hyperlink r:id="rId66">
               <w:r>
                 <w:rPr>
                   <w:rStyle w:val="Hyperlink"/>
@@ -4002,7 +4022,7 @@
             <w:r>
               <w:t xml:space="preserve"> </w:t>
             </w:r>
-            <w:hyperlink r:id="rId65">
+            <w:hyperlink r:id="rId67">
               <w:r>
                 <w:rPr>
                   <w:rStyle w:val="Hyperlink"/>
@@ -4016,7 +4036,7 @@
             <w:r>
               <w:t xml:space="preserve"> </w:t>
             </w:r>
-            <w:hyperlink r:id="rId66">
+            <w:hyperlink r:id="rId68">
               <w:r>
                 <w:rPr>
                   <w:rStyle w:val="Hyperlink"/>
@@ -4047,7 +4067,7 @@
               <w:pStyle w:val="Compact"/>
               <w:jc w:val="left"/>
             </w:pPr>
-            <w:hyperlink r:id="rId64">
+            <w:hyperlink r:id="rId66">
               <w:r>
                 <w:rPr>
                   <w:rStyle w:val="Hyperlink"/>
@@ -4078,7 +4098,7 @@
               <w:pStyle w:val="Compact"/>
               <w:jc w:val="left"/>
             </w:pPr>
-            <w:hyperlink r:id="rId65">
+            <w:hyperlink r:id="rId67">
               <w:r>
                 <w:rPr>
                   <w:rStyle w:val="Hyperlink"/>
@@ -4092,7 +4112,7 @@
             <w:r>
               <w:t xml:space="preserve"> </w:t>
             </w:r>
-            <w:hyperlink r:id="rId66">
+            <w:hyperlink r:id="rId68">
               <w:r>
                 <w:rPr>
                   <w:rStyle w:val="Hyperlink"/>
@@ -4106,7 +4126,7 @@
             <w:r>
               <w:t xml:space="preserve"> </w:t>
             </w:r>
-            <w:hyperlink r:id="rId64">
+            <w:hyperlink r:id="rId66">
               <w:r>
                 <w:rPr>
                   <w:rStyle w:val="Hyperlink"/>
@@ -4128,7 +4148,7 @@
             <w:r>
               <w:t xml:space="preserve">Package Developers (</w:t>
             </w:r>
-            <w:hyperlink r:id="rId67">
+            <w:hyperlink r:id="rId69">
               <w:r>
                 <w:rPr>
                   <w:rStyle w:val="Hyperlink"/>
@@ -4142,7 +4162,7 @@
             <w:r>
               <w:t xml:space="preserve"> </w:t>
             </w:r>
-            <w:hyperlink r:id="rId64">
+            <w:hyperlink r:id="rId66">
               <w:r>
                 <w:rPr>
                   <w:rStyle w:val="Hyperlink"/>
@@ -4156,7 +4176,7 @@
             <w:r>
               <w:t xml:space="preserve"> </w:t>
             </w:r>
-            <w:hyperlink r:id="rId68">
+            <w:hyperlink r:id="rId70">
               <w:r>
                 <w:rPr>
                   <w:rStyle w:val="Hyperlink"/>
@@ -4170,7 +4190,7 @@
             <w:r>
               <w:t xml:space="preserve"> </w:t>
             </w:r>
-            <w:hyperlink r:id="rId65">
+            <w:hyperlink r:id="rId67">
               <w:r>
                 <w:rPr>
                   <w:rStyle w:val="Hyperlink"/>
@@ -4556,7 +4576,7 @@
         <w:rPr>
           <w:rStyle w:val="VerbatimChar"/>
         </w:rPr>
-        <w:t xml:space="preserve">##  date     2023-11-21                  </w:t>
+        <w:t xml:space="preserve">##  date     2023-05-24                  </w:t>
       </w:r>
       <w:r>
         <w:br/>
@@ -4937,8 +4957,8 @@
         <w:t xml:space="preserve">## [2] /usr/local/lib/R/library</w:t>
       </w:r>
     </w:p>
-    <w:bookmarkEnd w:id="69"/>
-    <w:bookmarkStart w:id="77" w:name="references"/>
+    <w:bookmarkEnd w:id="71"/>
+    <w:bookmarkStart w:id="79" w:name="references"/>
     <w:p>
       <w:pPr>
         <w:pStyle w:val="Heading1"/>
@@ -4956,8 +4976,8 @@
         <w:t xml:space="preserve">References</w:t>
       </w:r>
     </w:p>
-    <w:bookmarkStart w:id="76" w:name="refs"/>
-    <w:bookmarkStart w:id="71" w:name="ref-rmarkdown2021"/>
+    <w:bookmarkStart w:id="78" w:name="refs"/>
+    <w:bookmarkStart w:id="73" w:name="ref-rmarkdown2021"/>
     <w:p>
       <w:pPr>
         <w:pStyle w:val="Bibliography"/>
@@ -4981,7 +5001,7 @@
       <w:r>
         <w:t xml:space="preserve"> </w:t>
       </w:r>
-      <w:hyperlink r:id="rId70">
+      <w:hyperlink r:id="rId72">
         <w:r>
           <w:rPr>
             <w:rStyle w:val="Hyperlink"/>
@@ -4993,8 +5013,8 @@
         <w:t xml:space="preserve">.</w:t>
       </w:r>
     </w:p>
-    <w:bookmarkEnd w:id="71"/>
-    <w:bookmarkStart w:id="73" w:name="ref-Xie2018"/>
+    <w:bookmarkEnd w:id="73"/>
+    <w:bookmarkStart w:id="75" w:name="ref-Xie2018"/>
     <w:p>
       <w:pPr>
         <w:pStyle w:val="Bibliography"/>
@@ -5018,7 +5038,7 @@
       <w:r>
         <w:t xml:space="preserve"> </w:t>
       </w:r>
-      <w:hyperlink r:id="rId72">
+      <w:hyperlink r:id="rId74">
         <w:r>
           <w:rPr>
             <w:rStyle w:val="Hyperlink"/>
@@ -5030,8 +5050,8 @@
         <w:t xml:space="preserve">.</w:t>
       </w:r>
     </w:p>
-    <w:bookmarkEnd w:id="73"/>
-    <w:bookmarkStart w:id="75" w:name="ref-Xie2020"/>
+    <w:bookmarkEnd w:id="75"/>
+    <w:bookmarkStart w:id="77" w:name="ref-Xie2020"/>
     <w:p>
       <w:pPr>
         <w:pStyle w:val="Bibliography"/>
@@ -5055,7 +5075,7 @@
       <w:r>
         <w:t xml:space="preserve"> </w:t>
       </w:r>
-      <w:hyperlink r:id="rId74">
+      <w:hyperlink r:id="rId76">
         <w:r>
           <w:rPr>
             <w:rStyle w:val="Hyperlink"/>
@@ -5067,9 +5087,9 @@
         <w:t xml:space="preserve">.</w:t>
       </w:r>
     </w:p>
-    <w:bookmarkEnd w:id="75"/>
-    <w:bookmarkEnd w:id="76"/>
     <w:bookmarkEnd w:id="77"/>
+    <w:bookmarkEnd w:id="78"/>
+    <w:bookmarkEnd w:id="79"/>
     <w:sectPr/>
   </w:body>
 </w:document>

</xml_diff>